<commit_message>
User guide for getting the lab started.
</commit_message>
<xml_diff>
--- a/Guide_ViperLabStartup.docx
+++ b/Guide_ViperLabStartup.docx
@@ -166,6 +166,28 @@
     </w:p>
     <w:p>
       <w:pPr>
+        <w:numPr>
+          <w:ilvl w:val="1"/>
+          <w:numId w:val="1"/>
+        </w:numPr>
+        <w:ind w:left="1440" w:hanging="360"/>
+        <w:rPr>
+          <w:sz w:val="24"/>
+          <w:szCs w:val="24"/>
+          <w:u w:val="none"/>
+        </w:rPr>
+      </w:pPr>
+      <w:r>
+        <w:rPr>
+          <w:sz w:val="24"/>
+          <w:szCs w:val="24"/>
+          <w:rtl w:val="0"/>
+        </w:rPr>
+        <w:t xml:space="preserve">With all systems on, you can run the startup command and begin interacting with the systems.</w:t>
+      </w:r>
+    </w:p>
+    <w:p>
+      <w:pPr>
         <w:ind w:left="2160" w:firstLine="0"/>
         <w:rPr>
           <w:sz w:val="24"/>
@@ -197,7 +219,7 @@
           <w:szCs w:val="24"/>
           <w:rtl w:val="0"/>
         </w:rPr>
-        <w:t xml:space="preserve">On the Linux CPU run the following command:</w:t>
+        <w:t xml:space="preserve">On the Linux CPU run one of the following commands (A or B):</w:t>
       </w:r>
     </w:p>
     <w:p>
@@ -228,19 +250,96 @@
     <w:p>
       <w:pPr>
         <w:numPr>
+          <w:ilvl w:val="2"/>
+          <w:numId w:val="1"/>
+        </w:numPr>
+        <w:ind w:left="2160" w:hanging="360"/>
+        <w:rPr>
+          <w:sz w:val="24"/>
+          <w:szCs w:val="24"/>
+        </w:rPr>
+      </w:pPr>
+      <w:r>
+        <w:rPr>
+          <w:sz w:val="24"/>
+          <w:szCs w:val="24"/>
+          <w:rtl w:val="0"/>
+        </w:rPr>
+        <w:t xml:space="preserve">Initializes robots with original trajectory wrappers that have a 5 second buffer between each waypoint sent to them.</w:t>
+      </w:r>
+    </w:p>
+    <w:p>
+      <w:pPr>
+        <w:numPr>
           <w:ilvl w:val="1"/>
           <w:numId w:val="1"/>
         </w:numPr>
         <w:ind w:left="1440" w:hanging="360"/>
         <w:rPr>
-          <w:sz w:val="24"/>
-          <w:szCs w:val="24"/>
-        </w:rPr>
-      </w:pPr>
-      <w:r>
-        <w:rPr>
-          <w:sz w:val="24"/>
-          <w:szCs w:val="24"/>
+          <w:rFonts w:ascii="Courier New" w:cs="Courier New" w:eastAsia="Courier New" w:hAnsi="Courier New"/>
+          <w:b w:val="1"/>
+          <w:sz w:val="24"/>
+          <w:szCs w:val="24"/>
+        </w:rPr>
+      </w:pPr>
+      <w:r>
+        <w:rPr>
+          <w:rFonts w:ascii="Courier New" w:cs="Courier New" w:eastAsia="Courier New" w:hAnsi="Courier New"/>
+          <w:b w:val="1"/>
+          <w:sz w:val="24"/>
+          <w:szCs w:val="24"/>
+          <w:rtl w:val="0"/>
+        </w:rPr>
+        <w:t xml:space="preserve">roslaunch viper_lab realTimeSystem.launch</w:t>
+      </w:r>
+    </w:p>
+    <w:p>
+      <w:pPr>
+        <w:numPr>
+          <w:ilvl w:val="2"/>
+          <w:numId w:val="1"/>
+        </w:numPr>
+        <w:ind w:left="2160" w:hanging="360"/>
+        <w:rPr>
+          <w:sz w:val="24"/>
+          <w:szCs w:val="24"/>
+        </w:rPr>
+      </w:pPr>
+      <w:r>
+        <w:rPr>
+          <w:sz w:val="24"/>
+          <w:szCs w:val="24"/>
+          <w:rtl w:val="0"/>
+        </w:rPr>
+        <w:t xml:space="preserve">Initializes robots with trajectory wrappers that do not have the 5 second buffer. </w:t>
+      </w:r>
+      <w:r>
+        <w:rPr>
+          <w:sz w:val="24"/>
+          <w:szCs w:val="24"/>
+          <w:shd w:fill="ffe599" w:val="clear"/>
+          <w:rtl w:val="0"/>
+        </w:rPr>
+        <w:t xml:space="preserve">Must be careful when sending full trajectories and even a single waypoint.</w:t>
+      </w:r>
+    </w:p>
+    <w:p>
+      <w:pPr>
+        <w:numPr>
+          <w:ilvl w:val="1"/>
+          <w:numId w:val="1"/>
+        </w:numPr>
+        <w:ind w:left="1440" w:hanging="360"/>
+        <w:rPr>
+          <w:sz w:val="24"/>
+          <w:szCs w:val="24"/>
+        </w:rPr>
+      </w:pPr>
+      <w:r>
+        <w:rPr>
+          <w:sz w:val="24"/>
+          <w:szCs w:val="24"/>
+          <w:u w:val="single"/>
           <w:rtl w:val="0"/>
         </w:rPr>
         <w:t xml:space="preserve">This will initialize all three systems from Step 1.</w:t>
@@ -279,7 +378,7 @@
           <w:szCs w:val="24"/>
           <w:rtl w:val="0"/>
         </w:rPr>
-        <w:t xml:space="preserve">With the hardware on and the launch file running successfully, navigate to the UR10 teach pendant. With the correct program running (Step 1.B), hit the play button in the bottom left hand of the screen. If this works correctly, the terminal window that’s running the launch file should say </w:t>
+        <w:t xml:space="preserve">With the hardware on and the launch file running successfully, navigate to the UR10 teach pendant. With the correct program running (Step 1.B), hit the play button in the bottom left hand of the screen. If this works correctly, the Linux terminal window that’s running the launch file should say </w:t>
       </w:r>
       <w:r>
         <w:rPr>
@@ -326,7 +425,7 @@
           <w:szCs w:val="24"/>
           <w:rtl w:val="0"/>
         </w:rPr>
-        <w:t xml:space="preserve">Open MATLAB and navigate to the ViperCode folder that lives in the USNA_YASKAWA_ROS_MATLAB repository. Run the following script:</w:t>
+        <w:t xml:space="preserve">Open MATLAB and navigate to the ViperCode folder that lives in the USNA_YASKAWA_ROS_MATLAB repository. Run the following script or simply create robot classes in your own script. All class information can be found in the Viper Lab MATLAB folder.</w:t>
       </w:r>
     </w:p>
     <w:p>
@@ -373,39 +472,6 @@
           <w:rtl w:val="0"/>
         </w:rPr>
         <w:t xml:space="preserve">This will initialize all three systems in MATLAB and allow you to easily interface them.</w:t>
-      </w:r>
-    </w:p>
-    <w:p>
-      <w:pPr>
-        <w:ind w:left="1440" w:firstLine="0"/>
-        <w:rPr>
-          <w:sz w:val="24"/>
-          <w:szCs w:val="24"/>
-        </w:rPr>
-      </w:pPr>
-      <w:r>
-        <w:rPr>
-          <w:rtl w:val="0"/>
-        </w:rPr>
-      </w:r>
-    </w:p>
-    <w:p>
-      <w:pPr>
-        <w:numPr>
-          <w:ilvl w:val="0"/>
-          <w:numId w:val="1"/>
-        </w:numPr>
-        <w:ind w:left="720" w:hanging="360"/>
-        <w:rPr>
-          <w:sz w:val="24"/>
-          <w:szCs w:val="24"/>
-          <w:u w:val="none"/>
-        </w:rPr>
-      </w:pPr>
-      <w:r>
-        <w:rPr>
-          <w:rtl w:val="0"/>
-        </w:rPr>
       </w:r>
     </w:p>
     <w:p>

</xml_diff>